<commit_message>
add swap 2GB comment on install.sh file
</commit_message>
<xml_diff>
--- a/MongoDB_3.4_Installation_SOP.docx
+++ b/MongoDB_3.4_Installation_SOP.docx
@@ -2288,9 +2288,6 @@
           <w:numId w:val="26"/>
         </w:numPr>
         <w:ind w:leftChars="0"/>
-        <w:rPr>
-          <w:rFonts w:hint="eastAsia"/>
-        </w:rPr>
       </w:pPr>
       <w:r>
         <w:t>Format &amp; mount disk (AWS)</w:t>
@@ -2441,15 +2438,10 @@
     <w:p>
       <w:pPr>
         <w:ind w:left="425"/>
-        <w:rPr>
-          <w:rFonts w:hint="eastAsia"/>
-        </w:rPr>
       </w:pPr>
       <w:r>
         <w:t>&gt;</w:t>
       </w:r>
-      <w:bookmarkStart w:id="1" w:name="_GoBack"/>
-      <w:bookmarkEnd w:id="1"/>
       <w:proofErr w:type="spellStart"/>
       <w:r>
         <w:t>sudo</w:t>
@@ -2475,13 +2467,7 @@
         <w:t>/network;</w:t>
       </w:r>
     </w:p>
-    <w:p>
-      <w:pPr>
-        <w:rPr>
-          <w:rFonts w:hint="eastAsia"/>
-        </w:rPr>
-      </w:pPr>
-    </w:p>
+    <w:p/>
     <w:p>
       <w:pPr>
         <w:pStyle w:val="Heading1"/>
@@ -2495,7 +2481,7 @@
           <w:szCs w:val="24"/>
         </w:rPr>
       </w:pPr>
-      <w:bookmarkStart w:id="2" w:name="_Toc448856547"/>
+      <w:bookmarkStart w:id="1" w:name="_Toc448856547"/>
       <w:r>
         <w:rPr>
           <w:rFonts w:hint="eastAsia"/>
@@ -2504,7 +2490,7 @@
         </w:rPr>
         <w:t>OS Lever Configuration</w:t>
       </w:r>
-      <w:bookmarkEnd w:id="2"/>
+      <w:bookmarkEnd w:id="1"/>
     </w:p>
     <w:p>
       <w:pPr>
@@ -2519,7 +2505,7 @@
           <w:szCs w:val="24"/>
         </w:rPr>
       </w:pPr>
-      <w:bookmarkStart w:id="3" w:name="_Toc448856548"/>
+      <w:bookmarkStart w:id="2" w:name="_Toc448856548"/>
       <w:r>
         <w:rPr>
           <w:sz w:val="24"/>
@@ -2542,7 +2528,7 @@
         </w:rPr>
         <w:t>ulimit</w:t>
       </w:r>
-      <w:bookmarkEnd w:id="3"/>
+      <w:bookmarkEnd w:id="2"/>
       <w:proofErr w:type="spellEnd"/>
     </w:p>
     <w:p>
@@ -2665,7 +2651,7 @@
           <w:szCs w:val="24"/>
         </w:rPr>
       </w:pPr>
-      <w:bookmarkStart w:id="4" w:name="_Toc448856549"/>
+      <w:bookmarkStart w:id="3" w:name="_Toc448856549"/>
       <w:r>
         <w:rPr>
           <w:sz w:val="24"/>
@@ -2688,7 +2674,7 @@
         </w:rPr>
         <w:t>nproc</w:t>
       </w:r>
-      <w:bookmarkEnd w:id="4"/>
+      <w:bookmarkEnd w:id="3"/>
       <w:proofErr w:type="spellEnd"/>
     </w:p>
     <w:p>
@@ -2790,7 +2776,7 @@
           <w:szCs w:val="24"/>
         </w:rPr>
       </w:pPr>
-      <w:bookmarkStart w:id="5" w:name="_Toc448856550"/>
+      <w:bookmarkStart w:id="4" w:name="_Toc448856550"/>
       <w:r>
         <w:rPr>
           <w:sz w:val="24"/>
@@ -2805,7 +2791,7 @@
         </w:rPr>
         <w:t xml:space="preserve"> OS 85 rule</w:t>
       </w:r>
-      <w:bookmarkEnd w:id="5"/>
+      <w:bookmarkEnd w:id="4"/>
     </w:p>
     <w:p>
       <w:pPr>
@@ -2989,7 +2975,7 @@
           <w:szCs w:val="24"/>
         </w:rPr>
       </w:pPr>
-      <w:bookmarkStart w:id="6" w:name="_Toc448856551"/>
+      <w:bookmarkStart w:id="5" w:name="_Toc448856551"/>
       <w:r>
         <w:rPr>
           <w:sz w:val="24"/>
@@ -3020,7 +3006,7 @@
         </w:rPr>
         <w:t xml:space="preserve"> (THP)</w:t>
       </w:r>
-      <w:bookmarkEnd w:id="6"/>
+      <w:bookmarkEnd w:id="5"/>
     </w:p>
     <w:p>
       <w:pPr>
@@ -3215,7 +3201,7 @@
           <w:szCs w:val="24"/>
         </w:rPr>
       </w:pPr>
-      <w:bookmarkStart w:id="7" w:name="_Toc448856552"/>
+      <w:bookmarkStart w:id="6" w:name="_Toc448856552"/>
       <w:r>
         <w:rPr>
           <w:sz w:val="24"/>
@@ -3230,7 +3216,7 @@
         </w:rPr>
         <w:t xml:space="preserve"> – community</w:t>
       </w:r>
-      <w:bookmarkEnd w:id="7"/>
+      <w:bookmarkEnd w:id="6"/>
     </w:p>
     <w:p>
       <w:pPr>
@@ -3262,7 +3248,13 @@
       </w:r>
       <w:proofErr w:type="spellEnd"/>
       <w:r>
-        <w:t>/mongodb-org-3.0.repo</w:t>
+        <w:t>/mongodb-org-3.</w:t>
+      </w:r>
+      <w:r>
+        <w:t>4</w:t>
+      </w:r>
+      <w:r>
+        <w:t>.repo</w:t>
       </w:r>
     </w:p>
     <w:p>
@@ -3302,7 +3294,10 @@
       </w:r>
       <w:proofErr w:type="gramStart"/>
       <w:r>
-        <w:t>0.repo</w:t>
+        <w:t>4</w:t>
+      </w:r>
+      <w:r>
+        <w:t>.repo</w:t>
       </w:r>
       <w:proofErr w:type="gramEnd"/>
       <w:r>
@@ -3322,7 +3317,13 @@
       </w:r>
       <w:proofErr w:type="spellEnd"/>
       <w:r>
-        <w:t>/mongodb-org-3.0.repo</w:t>
+        <w:t>/mongodb-org-3.</w:t>
+      </w:r>
+      <w:r>
+        <w:t>4</w:t>
+      </w:r>
+      <w:r>
+        <w:t>.repo</w:t>
       </w:r>
     </w:p>
     <w:p>
@@ -3343,7 +3344,7 @@
           <w:szCs w:val="24"/>
         </w:rPr>
       </w:pPr>
-      <w:bookmarkStart w:id="8" w:name="_Toc448856553"/>
+      <w:bookmarkStart w:id="7" w:name="_Toc448856553"/>
       <w:r>
         <w:rPr>
           <w:sz w:val="24"/>
@@ -3358,7 +3359,7 @@
         </w:rPr>
         <w:t xml:space="preserve"> – enterprise</w:t>
       </w:r>
-      <w:bookmarkEnd w:id="8"/>
+      <w:bookmarkEnd w:id="7"/>
       <w:r>
         <w:rPr>
           <w:sz w:val="24"/>
@@ -3514,7 +3515,7 @@
           <w:szCs w:val="24"/>
         </w:rPr>
       </w:pPr>
-      <w:bookmarkStart w:id="9" w:name="_Toc448856554"/>
+      <w:bookmarkStart w:id="8" w:name="_Toc448856554"/>
       <w:r>
         <w:rPr>
           <w:rFonts w:hint="eastAsia"/>
@@ -3524,7 +3525,7 @@
         <w:lastRenderedPageBreak/>
         <w:t>MongoDB Download &amp; Installation</w:t>
       </w:r>
-      <w:bookmarkEnd w:id="9"/>
+      <w:bookmarkEnd w:id="8"/>
     </w:p>
     <w:p>
       <w:pPr>
@@ -3540,7 +3541,7 @@
           <w:szCs w:val="24"/>
         </w:rPr>
       </w:pPr>
-      <w:bookmarkStart w:id="10" w:name="_Toc448856555"/>
+      <w:bookmarkStart w:id="9" w:name="_Toc448856555"/>
       <w:r>
         <w:rPr>
           <w:sz w:val="24"/>
@@ -3560,16 +3561,171 @@
           <w:sz w:val="24"/>
           <w:szCs w:val="24"/>
         </w:rPr>
-        <w:t>Mongo3.0 RPM</w:t>
+        <w:t>Mongo3.</w:t>
       </w:r>
       <w:r>
         <w:rPr>
           <w:sz w:val="24"/>
           <w:szCs w:val="24"/>
         </w:rPr>
+        <w:t>4</w:t>
+      </w:r>
+      <w:r>
+        <w:rPr>
+          <w:sz w:val="24"/>
+          <w:szCs w:val="24"/>
+        </w:rPr>
+        <w:t xml:space="preserve"> RPM</w:t>
+      </w:r>
+      <w:r>
+        <w:rPr>
+          <w:sz w:val="24"/>
+          <w:szCs w:val="24"/>
+        </w:rPr>
         <w:t xml:space="preserve"> – community</w:t>
       </w:r>
-      <w:bookmarkEnd w:id="10"/>
+      <w:bookmarkEnd w:id="9"/>
+      <w:r>
+        <w:rPr>
+          <w:sz w:val="24"/>
+          <w:szCs w:val="24"/>
+        </w:rPr>
+        <w:t xml:space="preserve">, </w:t>
+      </w:r>
+      <w:proofErr w:type="spellStart"/>
+      <w:r>
+        <w:rPr>
+          <w:sz w:val="24"/>
+          <w:szCs w:val="24"/>
+        </w:rPr>
+        <w:t>AmazonLinux</w:t>
+      </w:r>
+      <w:proofErr w:type="spellEnd"/>
+    </w:p>
+    <w:p>
+      <w:pPr>
+        <w:ind w:leftChars="176" w:left="422" w:firstLineChars="1" w:firstLine="2"/>
+      </w:pPr>
+      <w:r>
+        <w:t>$</w:t>
+      </w:r>
+      <w:proofErr w:type="spellStart"/>
+      <w:r>
+        <w:t>wget</w:t>
+      </w:r>
+      <w:proofErr w:type="spellEnd"/>
+      <w:r>
+        <w:t xml:space="preserve"> </w:t>
+      </w:r>
+      <w:hyperlink r:id="rId10" w:history="1">
+        <w:r>
+          <w:rPr>
+            <w:rStyle w:val="Hyperlink"/>
+          </w:rPr>
+          <w:t>https://repo.mongodb.org/yum/amazon/2013.03/mongodb-org/3.4/x86_64/RPMS/mongodb-org-3.4.1-1.amzn1.x86_64.rpm</w:t>
+        </w:r>
+      </w:hyperlink>
+    </w:p>
+    <w:p>
+      <w:pPr>
+        <w:ind w:leftChars="176" w:left="422" w:firstLineChars="1" w:firstLine="2"/>
+      </w:pPr>
+      <w:r>
+        <w:t>$</w:t>
+      </w:r>
+      <w:proofErr w:type="spellStart"/>
+      <w:r>
+        <w:t>wget</w:t>
+      </w:r>
+      <w:proofErr w:type="spellEnd"/>
+      <w:r>
+        <w:t xml:space="preserve"> </w:t>
+      </w:r>
+      <w:hyperlink r:id="rId11" w:history="1">
+        <w:r>
+          <w:rPr>
+            <w:rStyle w:val="Hyperlink"/>
+          </w:rPr>
+          <w:t>https://repo.mongodb.org/yum/amazon/2013.03/mongodb-org/3.4/x86_64/RPMS/mongodb-org-mongos-3.4.1-1.amzn1.x86_64.rpm</w:t>
+        </w:r>
+      </w:hyperlink>
+    </w:p>
+    <w:p>
+      <w:pPr>
+        <w:ind w:leftChars="176" w:left="422" w:firstLineChars="1" w:firstLine="2"/>
+      </w:pPr>
+      <w:r>
+        <w:t>$</w:t>
+      </w:r>
+      <w:proofErr w:type="spellStart"/>
+      <w:r>
+        <w:t>wget</w:t>
+      </w:r>
+      <w:proofErr w:type="spellEnd"/>
+      <w:r>
+        <w:t xml:space="preserve"> </w:t>
+      </w:r>
+      <w:hyperlink r:id="rId12" w:history="1">
+        <w:r>
+          <w:rPr>
+            <w:rStyle w:val="Hyperlink"/>
+          </w:rPr>
+          <w:t>https://repo.mongodb.org/yum/amazon/2013.03/mongodb-org/3.4/x86_64/RPMS/mongodb-org-server-3.4.1-1.amzn1.x86_64.rpm</w:t>
+        </w:r>
+      </w:hyperlink>
+    </w:p>
+    <w:p>
+      <w:pPr>
+        <w:ind w:leftChars="176" w:left="422" w:firstLineChars="1" w:firstLine="2"/>
+      </w:pPr>
+      <w:r>
+        <w:t>$</w:t>
+      </w:r>
+      <w:proofErr w:type="spellStart"/>
+      <w:r>
+        <w:t>wget</w:t>
+      </w:r>
+      <w:proofErr w:type="spellEnd"/>
+      <w:r>
+        <w:t xml:space="preserve"> </w:t>
+      </w:r>
+      <w:hyperlink r:id="rId13" w:history="1">
+        <w:r>
+          <w:rPr>
+            <w:rStyle w:val="Hyperlink"/>
+          </w:rPr>
+          <w:t>https://repo.mongodb.org/yum/amazon/2013.03/mongodb-org/3.4/x86_64/RPMS/mongodb-org-shell-3.4.1-1.amzn1.x86_64.rpm</w:t>
+        </w:r>
+      </w:hyperlink>
+    </w:p>
+    <w:p>
+      <w:pPr>
+        <w:ind w:leftChars="176" w:left="422" w:firstLineChars="1" w:firstLine="2"/>
+      </w:pPr>
+      <w:r>
+        <w:t>$</w:t>
+      </w:r>
+      <w:proofErr w:type="spellStart"/>
+      <w:r>
+        <w:t>wget</w:t>
+      </w:r>
+      <w:proofErr w:type="spellEnd"/>
+      <w:r>
+        <w:t xml:space="preserve"> </w:t>
+      </w:r>
+      <w:hyperlink r:id="rId14" w:history="1">
+        <w:r>
+          <w:rPr>
+            <w:rStyle w:val="Hyperlink"/>
+          </w:rPr>
+          <w:t>https://repo.mongodb.org/yum/amazon/2013.03/mongodb-org/3.4/x86_64/RPMS/mongodb-org-tools-3.4.1-1.amzn1.x86_64.rpm</w:t>
+        </w:r>
+      </w:hyperlink>
+    </w:p>
+    <w:p>
+      <w:pPr>
+        <w:ind w:leftChars="176" w:left="422" w:firstLineChars="118" w:firstLine="283"/>
+      </w:pPr>
     </w:p>
     <w:p>
       <w:pPr>
@@ -3583,32 +3739,32 @@
       </w:r>
       <w:proofErr w:type="spellStart"/>
       <w:r>
-        <w:t>wget</w:t>
-      </w:r>
-      <w:proofErr w:type="spellEnd"/>
-      <w:r>
+        <w:rPr>
+          <w:rFonts w:hint="eastAsia"/>
+        </w:rPr>
+        <w:t>sudo</w:t>
+      </w:r>
+      <w:proofErr w:type="spellEnd"/>
+      <w:r>
+        <w:rPr>
+          <w:rFonts w:hint="eastAsia"/>
+        </w:rPr>
         <w:t xml:space="preserve"> </w:t>
       </w:r>
-      <w:r>
-        <w:t>http://repo.mongodb.org/yum/redhat/6Server/mongodb-org/</w:t>
-      </w:r>
-      <w:r>
-        <w:t>3.0</w:t>
-      </w:r>
-      <w:r>
-        <w:t>/x86_64/RPMS/mongodb-org-3.0.</w:t>
-      </w:r>
-      <w:r>
-        <w:t>11</w:t>
-      </w:r>
-      <w:r>
-        <w:t>-1.el6.x86_64.rpm</w:t>
-      </w:r>
-    </w:p>
-    <w:p>
-      <w:pPr>
-        <w:ind w:leftChars="-59" w:left="424" w:hangingChars="236" w:hanging="566"/>
-      </w:pPr>
+      <w:proofErr w:type="spellStart"/>
+      <w:r>
+        <w:rPr>
+          <w:rFonts w:hint="eastAsia"/>
+        </w:rPr>
+        <w:t>su</w:t>
+      </w:r>
+      <w:proofErr w:type="spellEnd"/>
+      <w:r>
+        <w:tab/>
+      </w:r>
+      <w:r>
+        <w:t>-</w:t>
+      </w:r>
     </w:p>
     <w:p>
       <w:pPr>
@@ -3620,177 +3776,82 @@
         </w:rPr>
         <w:t>$</w:t>
       </w:r>
-      <w:proofErr w:type="spellStart"/>
-      <w:r>
-        <w:t>wget</w:t>
-      </w:r>
-      <w:proofErr w:type="spellEnd"/>
-      <w:r>
-        <w:t xml:space="preserve"> </w:t>
-      </w:r>
-      <w:r>
-        <w:t>http://repo.mongodb.org/yum/redhat/6Server/mongodb-org/</w:t>
-      </w:r>
-      <w:r>
-        <w:t>3.0</w:t>
-      </w:r>
-      <w:r>
-        <w:t>/x86_64/RPMS/mongodb-org-mongos-3.0.11-1.el6.x86_64.rpm</w:t>
-      </w:r>
-    </w:p>
-    <w:p>
-      <w:pPr>
-        <w:ind w:leftChars="-59" w:left="424" w:hangingChars="236" w:hanging="566"/>
-      </w:pPr>
+      <w:r>
+        <w:t>rpm -</w:t>
+      </w:r>
+      <w:proofErr w:type="spellStart"/>
+      <w:r>
+        <w:t>ivh</w:t>
+      </w:r>
+      <w:proofErr w:type="spellEnd"/>
+      <w:r>
+        <w:t xml:space="preserve"> mongodb-org-server-3.4.1-1.amzn1.x86_64.rpm</w:t>
+      </w:r>
     </w:p>
     <w:p>
       <w:pPr>
         <w:ind w:leftChars="176" w:left="422" w:firstLine="2"/>
       </w:pPr>
       <w:r>
-        <w:rPr>
-          <w:rFonts w:hint="eastAsia"/>
-        </w:rPr>
         <w:t>$</w:t>
       </w:r>
-      <w:proofErr w:type="spellStart"/>
-      <w:r>
-        <w:t>wget</w:t>
-      </w:r>
-      <w:proofErr w:type="spellEnd"/>
-      <w:r>
-        <w:t xml:space="preserve"> </w:t>
-      </w:r>
-      <w:r>
-        <w:t>11</w:t>
-      </w:r>
-      <w:r>
-        <w:t>http://repo.mongodb.org/yum/redhat/6Server/mongodb-org/</w:t>
-      </w:r>
-      <w:r>
-        <w:t>3.0</w:t>
-      </w:r>
-      <w:r>
-        <w:t>/x86_64/RPMS/mongodb-org-server-3.0.11-1.el6.x86_64.rpm</w:t>
-      </w:r>
-    </w:p>
-    <w:p>
-      <w:pPr>
-        <w:ind w:leftChars="-59" w:left="424" w:hangingChars="236" w:hanging="566"/>
-      </w:pPr>
+      <w:r>
+        <w:t>rpm -</w:t>
+      </w:r>
+      <w:proofErr w:type="spellStart"/>
+      <w:r>
+        <w:t>ivh</w:t>
+      </w:r>
+      <w:proofErr w:type="spellEnd"/>
+      <w:r>
+        <w:t xml:space="preserve"> mongodb-org-mongos-3.4.1-1.amzn1.x86_64.rpm</w:t>
+      </w:r>
     </w:p>
     <w:p>
       <w:pPr>
         <w:ind w:leftChars="176" w:left="422" w:firstLine="2"/>
       </w:pPr>
       <w:r>
-        <w:rPr>
-          <w:rFonts w:hint="eastAsia"/>
-        </w:rPr>
         <w:t>$</w:t>
       </w:r>
-      <w:proofErr w:type="spellStart"/>
-      <w:r>
-        <w:t>wget</w:t>
-      </w:r>
-      <w:proofErr w:type="spellEnd"/>
-      <w:r>
-        <w:t xml:space="preserve"> </w:t>
-      </w:r>
-      <w:r>
-        <w:t>http://repo.mongodb.org/yum/redhat/6Server/mongodb-org/</w:t>
-      </w:r>
-      <w:r>
-        <w:t>3.0</w:t>
-      </w:r>
-      <w:r>
-        <w:t>/x86_64/RPMS/mongodb-org-shell-3.0.11-1.el6.x86_64.rpm</w:t>
-      </w:r>
-    </w:p>
-    <w:p>
-      <w:pPr>
-        <w:ind w:leftChars="-59" w:left="424" w:hangingChars="236" w:hanging="566"/>
-      </w:pPr>
+      <w:r>
+        <w:t>rpm -</w:t>
+      </w:r>
+      <w:proofErr w:type="spellStart"/>
+      <w:r>
+        <w:t>ivh</w:t>
+      </w:r>
+      <w:proofErr w:type="spellEnd"/>
+      <w:r>
+        <w:t xml:space="preserve"> mongodb-org-shell-3.4.1-1.amzn1.x86_64.rpm</w:t>
+      </w:r>
     </w:p>
     <w:p>
       <w:pPr>
         <w:ind w:leftChars="176" w:left="422" w:firstLine="2"/>
       </w:pPr>
       <w:r>
-        <w:rPr>
-          <w:rFonts w:hint="eastAsia"/>
-        </w:rPr>
         <w:t>$</w:t>
       </w:r>
-      <w:proofErr w:type="spellStart"/>
-      <w:r>
-        <w:t>wget</w:t>
-      </w:r>
-      <w:proofErr w:type="spellEnd"/>
-      <w:r>
-        <w:t xml:space="preserve"> </w:t>
-      </w:r>
-      <w:r>
-        <w:t>http://repo.mongodb.org/yum/redhat/6Server/mongodb-org/</w:t>
-      </w:r>
-      <w:r>
-        <w:t>3.0</w:t>
-      </w:r>
-      <w:r>
-        <w:t>/x86_64/RPMS/mongodb-org-tools-3.0.11-1.el6.x86_64.rpm</w:t>
-      </w:r>
-    </w:p>
-    <w:p>
-      <w:pPr>
-        <w:ind w:leftChars="-59" w:left="424" w:hangingChars="236" w:hanging="566"/>
-      </w:pPr>
+      <w:r>
+        <w:t>rpm -</w:t>
+      </w:r>
+      <w:proofErr w:type="spellStart"/>
+      <w:r>
+        <w:t>ivh</w:t>
+      </w:r>
+      <w:proofErr w:type="spellEnd"/>
+      <w:r>
+        <w:t xml:space="preserve"> mongodb-org-tools-3.4.1-1.amzn1.x86_64.rpm</w:t>
+      </w:r>
     </w:p>
     <w:p>
       <w:pPr>
         <w:ind w:leftChars="176" w:left="422" w:firstLine="2"/>
       </w:pPr>
       <w:r>
-        <w:rPr>
-          <w:rFonts w:hint="eastAsia"/>
-        </w:rPr>
         <w:t>$</w:t>
       </w:r>
-      <w:proofErr w:type="spellStart"/>
-      <w:r>
-        <w:rPr>
-          <w:rFonts w:hint="eastAsia"/>
-        </w:rPr>
-        <w:t>sudo</w:t>
-      </w:r>
-      <w:proofErr w:type="spellEnd"/>
-      <w:r>
-        <w:rPr>
-          <w:rFonts w:hint="eastAsia"/>
-        </w:rPr>
-        <w:t xml:space="preserve"> </w:t>
-      </w:r>
-      <w:proofErr w:type="spellStart"/>
-      <w:r>
-        <w:rPr>
-          <w:rFonts w:hint="eastAsia"/>
-        </w:rPr>
-        <w:t>su</w:t>
-      </w:r>
-      <w:proofErr w:type="spellEnd"/>
-      <w:r>
-        <w:tab/>
-      </w:r>
-    </w:p>
-    <w:p>
-      <w:pPr>
-        <w:ind w:leftChars="176" w:left="422" w:firstLine="2"/>
-      </w:pPr>
-      <w:r>
-        <w:rPr>
-          <w:rFonts w:hint="eastAsia"/>
-        </w:rPr>
-        <w:t>$</w:t>
-      </w:r>
       <w:r>
         <w:t>rpm -</w:t>
       </w:r>
@@ -3800,128 +3861,8 @@
       </w:r>
       <w:proofErr w:type="spellEnd"/>
       <w:r>
-        <w:t xml:space="preserve"> mongodb-org-server-3.0.</w:t>
-      </w:r>
-      <w:r>
-        <w:t>11</w:t>
-      </w:r>
-      <w:r>
-        <w:t>-1.el6.x86_64.rpm</w:t>
-      </w:r>
-    </w:p>
-    <w:p>
-      <w:pPr>
-        <w:ind w:leftChars="176" w:left="422" w:firstLine="2"/>
-      </w:pPr>
-      <w:r>
-        <w:rPr>
-          <w:rFonts w:hint="eastAsia"/>
-        </w:rPr>
-        <w:t>$</w:t>
-      </w:r>
-      <w:r>
-        <w:t>rpm -</w:t>
-      </w:r>
-      <w:proofErr w:type="spellStart"/>
-      <w:r>
-        <w:t>ivh</w:t>
-      </w:r>
-      <w:proofErr w:type="spellEnd"/>
-      <w:r>
-        <w:t xml:space="preserve"> mongodb-org-mongos-3.0.</w:t>
-      </w:r>
-      <w:r>
-        <w:t>11</w:t>
-      </w:r>
-      <w:r>
-        <w:t>-1.el6.x86_64.rpm</w:t>
-      </w:r>
-    </w:p>
-    <w:p>
-      <w:pPr>
-        <w:ind w:leftChars="176" w:left="422" w:firstLine="2"/>
-      </w:pPr>
-      <w:r>
-        <w:rPr>
-          <w:rFonts w:hint="eastAsia"/>
-        </w:rPr>
-        <w:t>$</w:t>
-      </w:r>
-      <w:r>
-        <w:t>rpm -</w:t>
-      </w:r>
-      <w:proofErr w:type="spellStart"/>
-      <w:r>
-        <w:t>ivh</w:t>
-      </w:r>
-      <w:proofErr w:type="spellEnd"/>
-      <w:r>
-        <w:t xml:space="preserve"> mongodb-org-shell-3.0.</w:t>
-      </w:r>
-      <w:r>
-        <w:t>11</w:t>
-      </w:r>
-      <w:r>
-        <w:t>-1.el6.x86_64.rpm</w:t>
-      </w:r>
-    </w:p>
-    <w:p>
-      <w:pPr>
-        <w:ind w:leftChars="176" w:left="422" w:firstLine="2"/>
-      </w:pPr>
-      <w:r>
-        <w:rPr>
-          <w:rFonts w:hint="eastAsia"/>
-        </w:rPr>
-        <w:t>$</w:t>
-      </w:r>
-      <w:r>
-        <w:t>rpm -</w:t>
-      </w:r>
-      <w:proofErr w:type="spellStart"/>
-      <w:r>
-        <w:t>ivh</w:t>
-      </w:r>
-      <w:proofErr w:type="spellEnd"/>
-      <w:r>
-        <w:t xml:space="preserve"> mongodb-org-tools-3.0.</w:t>
-      </w:r>
-      <w:r>
-        <w:t>11</w:t>
-      </w:r>
-      <w:r>
-        <w:t>-1.el6.x86_64.rpm</w:t>
-      </w:r>
-    </w:p>
-    <w:p>
-      <w:pPr>
-        <w:ind w:leftChars="176" w:left="422" w:firstLine="2"/>
-      </w:pPr>
-      <w:r>
-        <w:rPr>
-          <w:rFonts w:hint="eastAsia"/>
-        </w:rPr>
-        <w:t>$</w:t>
-      </w:r>
-      <w:r>
-        <w:t>rpm -</w:t>
-      </w:r>
-      <w:proofErr w:type="spellStart"/>
-      <w:r>
-        <w:t>ivh</w:t>
-      </w:r>
-      <w:proofErr w:type="spellEnd"/>
-      <w:r>
-        <w:t xml:space="preserve"> mongodb-org-3.0.11</w:t>
-      </w:r>
-      <w:r>
-        <w:t>-1.el6.x86_64.rpm</w:t>
-      </w:r>
-    </w:p>
-    <w:p>
-      <w:pPr>
-        <w:ind w:leftChars="176" w:left="422" w:firstLine="2"/>
-      </w:pPr>
+        <w:t xml:space="preserve"> mongodb-org-3.4.1-1.amzn1.x86_64.rpm</w:t>
+      </w:r>
     </w:p>
     <w:p>
       <w:pPr>
@@ -3954,7 +3895,7 @@
           <w:szCs w:val="24"/>
         </w:rPr>
       </w:pPr>
-      <w:bookmarkStart w:id="11" w:name="_Toc448856556"/>
+      <w:bookmarkStart w:id="10" w:name="_Toc448856556"/>
       <w:r>
         <w:rPr>
           <w:sz w:val="24"/>
@@ -3984,7 +3925,7 @@
         </w:rPr>
         <w:t xml:space="preserve"> – enterprise</w:t>
       </w:r>
-      <w:bookmarkEnd w:id="11"/>
+      <w:bookmarkEnd w:id="10"/>
     </w:p>
     <w:p>
       <w:pPr>
@@ -3996,344 +3937,6 @@
           <w:szCs w:val="24"/>
         </w:rPr>
       </w:pPr>
-    </w:p>
-    <w:p>
-      <w:pPr>
-        <w:ind w:leftChars="176" w:left="422" w:firstLine="2"/>
-      </w:pPr>
-      <w:r>
-        <w:rPr>
-          <w:rFonts w:hint="eastAsia"/>
-        </w:rPr>
-        <w:t>$</w:t>
-      </w:r>
-      <w:proofErr w:type="spellStart"/>
-      <w:r>
-        <w:t>wget</w:t>
-      </w:r>
-      <w:proofErr w:type="spellEnd"/>
-      <w:r>
-        <w:t xml:space="preserve"> </w:t>
-      </w:r>
-      <w:r>
-        <w:t>h</w:t>
-      </w:r>
-      <w:r>
-        <w:t>ttp://</w:t>
-      </w:r>
-      <w:r>
-        <w:t>repo.mongodb.com/yum/redhat/6Server/mongodb-enterprise/3.0/x86_64/RPMS/</w:t>
-      </w:r>
-      <w:r>
-        <w:t>mongodb-enterprise-3.0.11-1.el6.x86_64.rpm</w:t>
-      </w:r>
-    </w:p>
-    <w:p>
-      <w:pPr>
-        <w:ind w:leftChars="-59" w:left="424" w:hangingChars="236" w:hanging="566"/>
-      </w:pPr>
-    </w:p>
-    <w:p>
-      <w:pPr>
-        <w:ind w:leftChars="176" w:left="422" w:firstLine="2"/>
-      </w:pPr>
-      <w:r>
-        <w:rPr>
-          <w:rFonts w:hint="eastAsia"/>
-        </w:rPr>
-        <w:t>$</w:t>
-      </w:r>
-      <w:proofErr w:type="spellStart"/>
-      <w:r>
-        <w:t>wget</w:t>
-      </w:r>
-      <w:proofErr w:type="spellEnd"/>
-      <w:r>
-        <w:t xml:space="preserve"> </w:t>
-      </w:r>
-      <w:r>
-        <w:t>http://repo.mongodb.com/yum/redhat/6Server/mongodb-enterprise/3.0/x86_64/RPMS/</w:t>
-      </w:r>
-      <w:r>
-        <w:t>mongodb-enterprise-mongos-3.0.11-1.el6.x86_64.rpm</w:t>
-      </w:r>
-      <w:r>
-        <w:t xml:space="preserve"> </w:t>
-      </w:r>
-    </w:p>
-    <w:p>
-      <w:pPr>
-        <w:ind w:leftChars="-59" w:left="424" w:hangingChars="236" w:hanging="566"/>
-      </w:pPr>
-    </w:p>
-    <w:p>
-      <w:pPr>
-        <w:ind w:leftChars="176" w:left="422" w:firstLine="2"/>
-      </w:pPr>
-      <w:r>
-        <w:rPr>
-          <w:rFonts w:hint="eastAsia"/>
-        </w:rPr>
-        <w:t>$</w:t>
-      </w:r>
-      <w:proofErr w:type="spellStart"/>
-      <w:r>
-        <w:t>wget</w:t>
-      </w:r>
-      <w:proofErr w:type="spellEnd"/>
-      <w:r>
-        <w:t xml:space="preserve"> </w:t>
-      </w:r>
-      <w:r>
-        <w:t>http://repo.mongodb.com/yum/redhat/6Server/mon</w:t>
-      </w:r>
-      <w:r>
-        <w:t>godb-enterprise/3.0/x86_64/RPMS</w:t>
-      </w:r>
-      <w:r>
-        <w:t>/</w:t>
-      </w:r>
-      <w:r>
-        <w:t>mongodb-enterprise-server-3.0.11-1.el6.x86_64.rpm</w:t>
-      </w:r>
-    </w:p>
-    <w:p>
-      <w:pPr>
-        <w:ind w:leftChars="-59" w:left="424" w:hangingChars="236" w:hanging="566"/>
-      </w:pPr>
-    </w:p>
-    <w:p>
-      <w:pPr>
-        <w:ind w:leftChars="176" w:left="422" w:firstLine="2"/>
-      </w:pPr>
-      <w:r>
-        <w:rPr>
-          <w:rFonts w:hint="eastAsia"/>
-        </w:rPr>
-        <w:t>$</w:t>
-      </w:r>
-      <w:proofErr w:type="spellStart"/>
-      <w:r>
-        <w:t>wget</w:t>
-      </w:r>
-      <w:proofErr w:type="spellEnd"/>
-      <w:r>
-        <w:t xml:space="preserve"> </w:t>
-      </w:r>
-      <w:r>
-        <w:t>http://repo.mongodb.com/yum/redhat/6Server/mon</w:t>
-      </w:r>
-      <w:r>
-        <w:t>godb-enterprise/3.0/x86_64/RPMS</w:t>
-      </w:r>
-      <w:r>
-        <w:t>/</w:t>
-      </w:r>
-      <w:r>
-        <w:t>mongodb-enterprise-shell-3.0.11-1.el6.x86_64.rpm</w:t>
-      </w:r>
-    </w:p>
-    <w:p>
-      <w:pPr>
-        <w:ind w:leftChars="-59" w:left="424" w:hangingChars="236" w:hanging="566"/>
-      </w:pPr>
-    </w:p>
-    <w:p>
-      <w:pPr>
-        <w:ind w:leftChars="176" w:left="422" w:firstLine="2"/>
-      </w:pPr>
-      <w:r>
-        <w:rPr>
-          <w:rFonts w:hint="eastAsia"/>
-        </w:rPr>
-        <w:t>$</w:t>
-      </w:r>
-      <w:proofErr w:type="spellStart"/>
-      <w:r>
-        <w:t>wget</w:t>
-      </w:r>
-      <w:proofErr w:type="spellEnd"/>
-      <w:r>
-        <w:t xml:space="preserve"> </w:t>
-      </w:r>
-      <w:r>
-        <w:t>http://repo.mongodb.com/yum/redhat/6Server/mon</w:t>
-      </w:r>
-      <w:r>
-        <w:t>godb-enterprise/3.0/x86_64/RPMS</w:t>
-      </w:r>
-      <w:r>
-        <w:t>/</w:t>
-      </w:r>
-      <w:r>
-        <w:t>mongodb-enterprise-tools-3.0.11-1.el6.x86_64.rpm</w:t>
-      </w:r>
-    </w:p>
-    <w:p>
-      <w:pPr>
-        <w:ind w:leftChars="-59" w:left="424" w:hangingChars="236" w:hanging="566"/>
-      </w:pPr>
-    </w:p>
-    <w:p>
-      <w:pPr>
-        <w:ind w:leftChars="176" w:left="422" w:firstLine="2"/>
-      </w:pPr>
-      <w:r>
-        <w:rPr>
-          <w:rFonts w:hint="eastAsia"/>
-        </w:rPr>
-        <w:t>$</w:t>
-      </w:r>
-      <w:proofErr w:type="spellStart"/>
-      <w:r>
-        <w:rPr>
-          <w:rFonts w:hint="eastAsia"/>
-        </w:rPr>
-        <w:t>sudo</w:t>
-      </w:r>
-      <w:proofErr w:type="spellEnd"/>
-      <w:r>
-        <w:rPr>
-          <w:rFonts w:hint="eastAsia"/>
-        </w:rPr>
-        <w:t xml:space="preserve"> </w:t>
-      </w:r>
-      <w:proofErr w:type="spellStart"/>
-      <w:r>
-        <w:rPr>
-          <w:rFonts w:hint="eastAsia"/>
-        </w:rPr>
-        <w:t>su</w:t>
-      </w:r>
-      <w:proofErr w:type="spellEnd"/>
-      <w:r>
-        <w:tab/>
-      </w:r>
-    </w:p>
-    <w:p>
-      <w:pPr>
-        <w:ind w:leftChars="176" w:left="422" w:firstLine="2"/>
-      </w:pPr>
-      <w:r>
-        <w:rPr>
-          <w:rFonts w:hint="eastAsia"/>
-        </w:rPr>
-        <w:t>$</w:t>
-      </w:r>
-      <w:r>
-        <w:t>rpm -</w:t>
-      </w:r>
-      <w:proofErr w:type="spellStart"/>
-      <w:r>
-        <w:t>ivh</w:t>
-      </w:r>
-      <w:proofErr w:type="spellEnd"/>
-      <w:r>
-        <w:t xml:space="preserve"> </w:t>
-      </w:r>
-      <w:r>
-        <w:t>mongodb-enterprise-3.0.11-1.el6.x86_64.rpm</w:t>
-      </w:r>
-    </w:p>
-    <w:p>
-      <w:pPr>
-        <w:ind w:leftChars="176" w:left="422" w:firstLine="2"/>
-      </w:pPr>
-      <w:r>
-        <w:rPr>
-          <w:rFonts w:hint="eastAsia"/>
-        </w:rPr>
-        <w:t>$</w:t>
-      </w:r>
-      <w:r>
-        <w:t>rpm -</w:t>
-      </w:r>
-      <w:proofErr w:type="spellStart"/>
-      <w:r>
-        <w:t>ivh</w:t>
-      </w:r>
-      <w:proofErr w:type="spellEnd"/>
-      <w:r>
-        <w:t xml:space="preserve"> </w:t>
-      </w:r>
-      <w:r>
-        <w:t>mongodb-enterprise-mongos-3.0.11-1.el6.x86_64.rpm</w:t>
-      </w:r>
-    </w:p>
-    <w:p>
-      <w:pPr>
-        <w:ind w:leftChars="176" w:left="422" w:firstLine="2"/>
-      </w:pPr>
-      <w:r>
-        <w:rPr>
-          <w:rFonts w:hint="eastAsia"/>
-        </w:rPr>
-        <w:t>$</w:t>
-      </w:r>
-      <w:r>
-        <w:t>rpm -</w:t>
-      </w:r>
-      <w:proofErr w:type="spellStart"/>
-      <w:r>
-        <w:t>ivh</w:t>
-      </w:r>
-      <w:proofErr w:type="spellEnd"/>
-      <w:r>
-        <w:t xml:space="preserve"> </w:t>
-      </w:r>
-      <w:r>
-        <w:t>mongodb-enterprise-server-3.0.11-1.el6.x86_64.rpm</w:t>
-      </w:r>
-    </w:p>
-    <w:p>
-      <w:pPr>
-        <w:ind w:leftChars="176" w:left="422" w:firstLine="2"/>
-      </w:pPr>
-      <w:r>
-        <w:rPr>
-          <w:rFonts w:hint="eastAsia"/>
-        </w:rPr>
-        <w:t>$</w:t>
-      </w:r>
-      <w:r>
-        <w:t>rpm -</w:t>
-      </w:r>
-      <w:proofErr w:type="spellStart"/>
-      <w:r>
-        <w:t>ivh</w:t>
-      </w:r>
-      <w:proofErr w:type="spellEnd"/>
-      <w:r>
-        <w:t xml:space="preserve"> </w:t>
-      </w:r>
-      <w:r>
-        <w:t>mongodb-enterprise-shell-3.0.11-1.el6.x86_64.rpm</w:t>
-      </w:r>
-    </w:p>
-    <w:p>
-      <w:pPr>
-        <w:ind w:leftChars="176" w:left="422" w:firstLine="2"/>
-      </w:pPr>
-      <w:r>
-        <w:rPr>
-          <w:rFonts w:hint="eastAsia"/>
-        </w:rPr>
-        <w:t>$</w:t>
-      </w:r>
-      <w:r>
-        <w:t>rpm -</w:t>
-      </w:r>
-      <w:proofErr w:type="spellStart"/>
-      <w:r>
-        <w:t>ivh</w:t>
-      </w:r>
-      <w:proofErr w:type="spellEnd"/>
-      <w:r>
-        <w:t xml:space="preserve"> </w:t>
-      </w:r>
-      <w:r>
-        <w:t>mongodb-enterprise-tools-3.0.11-1.el6.x86_64.rpm</w:t>
-      </w:r>
     </w:p>
     <w:p>
       <w:pPr>
@@ -4359,7 +3962,7 @@
           <w:szCs w:val="24"/>
         </w:rPr>
       </w:pPr>
-      <w:bookmarkStart w:id="12" w:name="_Toc448856557"/>
+      <w:bookmarkStart w:id="11" w:name="_Toc448856557"/>
       <w:r>
         <w:rPr>
           <w:rFonts w:hint="eastAsia"/>
@@ -4404,7 +4007,7 @@
         </w:rPr>
         <w:t xml:space="preserve"> file</w:t>
       </w:r>
-      <w:bookmarkEnd w:id="12"/>
+      <w:bookmarkEnd w:id="11"/>
     </w:p>
     <w:p>
       <w:pPr>
@@ -4519,7 +4122,7 @@
           <w:szCs w:val="24"/>
         </w:rPr>
       </w:pPr>
-      <w:bookmarkStart w:id="13" w:name="_Toc448856558"/>
+      <w:bookmarkStart w:id="12" w:name="_Toc448856558"/>
       <w:r>
         <w:rPr>
           <w:rFonts w:hint="eastAsia"/>
@@ -4528,7 +4131,7 @@
         </w:rPr>
         <w:t>Generate key file</w:t>
       </w:r>
-      <w:bookmarkEnd w:id="13"/>
+      <w:bookmarkEnd w:id="12"/>
     </w:p>
     <w:p>
       <w:pPr>
@@ -4543,7 +4146,7 @@
         </w:rPr>
         <w:t xml:space="preserve">he step is straight forward, please reference </w:t>
       </w:r>
-      <w:hyperlink r:id="rId10" w:history="1">
+      <w:hyperlink r:id="rId15" w:history="1">
         <w:r>
           <w:rPr>
             <w:rStyle w:val="Hyperlink"/>
@@ -4571,7 +4174,7 @@
           <w:szCs w:val="24"/>
         </w:rPr>
       </w:pPr>
-      <w:bookmarkStart w:id="14" w:name="_Toc448856559"/>
+      <w:bookmarkStart w:id="13" w:name="_Toc448856559"/>
       <w:r>
         <w:rPr>
           <w:rFonts w:hint="eastAsia"/>
@@ -4580,7 +4183,7 @@
         </w:rPr>
         <w:t>Change folder owner</w:t>
       </w:r>
-      <w:bookmarkEnd w:id="14"/>
+      <w:bookmarkEnd w:id="13"/>
     </w:p>
     <w:p>
       <w:pPr>
@@ -4640,7 +4243,7 @@
           <w:szCs w:val="24"/>
         </w:rPr>
       </w:pPr>
-      <w:bookmarkStart w:id="15" w:name="_Toc448856560"/>
+      <w:bookmarkStart w:id="14" w:name="_Toc448856560"/>
       <w:r>
         <w:rPr>
           <w:rFonts w:hint="eastAsia"/>
@@ -4667,7 +4270,7 @@
         </w:rPr>
         <w:t xml:space="preserve"> service</w:t>
       </w:r>
-      <w:bookmarkEnd w:id="15"/>
+      <w:bookmarkEnd w:id="14"/>
     </w:p>
     <w:p>
       <w:pPr>
@@ -4715,7 +4318,6 @@
         <w:rPr>
           <w:rFonts w:hint="eastAsia"/>
         </w:rPr>
-        <w:lastRenderedPageBreak/>
         <w:t>$</w:t>
       </w:r>
       <w:proofErr w:type="spellStart"/>
@@ -4779,7 +4381,7 @@
           <w:szCs w:val="24"/>
         </w:rPr>
       </w:pPr>
-      <w:bookmarkStart w:id="16" w:name="_Toc448856561"/>
+      <w:bookmarkStart w:id="15" w:name="_Toc448856561"/>
       <w:r>
         <w:rPr>
           <w:sz w:val="24"/>
@@ -4787,7 +4389,7 @@
         </w:rPr>
         <w:t>Accounts &amp; Authentication</w:t>
       </w:r>
-      <w:bookmarkEnd w:id="16"/>
+      <w:bookmarkEnd w:id="15"/>
     </w:p>
     <w:p>
       <w:pPr>
@@ -4803,7 +4405,7 @@
           <w:szCs w:val="24"/>
         </w:rPr>
       </w:pPr>
-      <w:bookmarkStart w:id="17" w:name="_Toc448856562"/>
+      <w:bookmarkStart w:id="16" w:name="_Toc448856562"/>
       <w:r>
         <w:rPr>
           <w:sz w:val="24"/>
@@ -4811,7 +4413,7 @@
         </w:rPr>
         <w:t>create user admin account</w:t>
       </w:r>
-      <w:bookmarkEnd w:id="17"/>
+      <w:bookmarkEnd w:id="16"/>
     </w:p>
     <w:p>
       <w:r>
@@ -4890,7 +4492,7 @@
           <w:szCs w:val="24"/>
         </w:rPr>
       </w:pPr>
-      <w:bookmarkStart w:id="18" w:name="_Toc448856563"/>
+      <w:bookmarkStart w:id="17" w:name="_Toc448856563"/>
       <w:r>
         <w:rPr>
           <w:sz w:val="24"/>
@@ -4912,7 +4514,7 @@
         </w:rPr>
         <w:t>account</w:t>
       </w:r>
-      <w:bookmarkEnd w:id="18"/>
+      <w:bookmarkEnd w:id="17"/>
     </w:p>
     <w:p>
       <w:r>
@@ -4971,7 +4573,7 @@
           <w:szCs w:val="24"/>
         </w:rPr>
       </w:pPr>
-      <w:bookmarkStart w:id="19" w:name="_Toc448856564"/>
+      <w:bookmarkStart w:id="18" w:name="_Toc448856564"/>
       <w:r>
         <w:rPr>
           <w:sz w:val="24"/>
@@ -5009,7 +4611,7 @@
         </w:rPr>
         <w:t>account</w:t>
       </w:r>
-      <w:bookmarkEnd w:id="19"/>
+      <w:bookmarkEnd w:id="18"/>
       <w:r>
         <w:rPr>
           <w:sz w:val="24"/>
@@ -5083,7 +4685,7 @@
           <w:szCs w:val="24"/>
         </w:rPr>
       </w:pPr>
-      <w:bookmarkStart w:id="20" w:name="_Toc448856565"/>
+      <w:bookmarkStart w:id="19" w:name="_Toc448856565"/>
       <w:r>
         <w:rPr>
           <w:sz w:val="24"/>
@@ -5099,7 +4701,7 @@
         </w:rPr>
         <w:t>eference:</w:t>
       </w:r>
-      <w:bookmarkEnd w:id="20"/>
+      <w:bookmarkEnd w:id="19"/>
       <w:r>
         <w:rPr>
           <w:rFonts w:hint="eastAsia"/>
@@ -5110,7 +4712,7 @@
       </w:r>
     </w:p>
     <w:p>
-      <w:hyperlink r:id="rId11" w:history="1">
+      <w:hyperlink r:id="rId16" w:history="1">
         <w:r>
           <w:rPr>
             <w:rStyle w:val="Hyperlink"/>
@@ -5120,7 +4722,7 @@
       </w:hyperlink>
     </w:p>
     <w:p>
-      <w:hyperlink r:id="rId12" w:history="1">
+      <w:hyperlink r:id="rId17" w:history="1">
         <w:r>
           <w:rPr>
             <w:rStyle w:val="Hyperlink"/>
@@ -5163,7 +4765,7 @@
           <w:szCs w:val="24"/>
         </w:rPr>
       </w:pPr>
-      <w:bookmarkStart w:id="21" w:name="_Toc448856566"/>
+      <w:bookmarkStart w:id="20" w:name="_Toc448856566"/>
       <w:r>
         <w:rPr>
           <w:rFonts w:hint="eastAsia"/>
@@ -5181,7 +4783,7 @@
         </w:rPr>
         <w:t>:</w:t>
       </w:r>
-      <w:bookmarkEnd w:id="21"/>
+      <w:bookmarkEnd w:id="20"/>
       <w:r>
         <w:rPr>
           <w:rFonts w:hint="eastAsia"/>
@@ -5235,9 +4837,9 @@
             <o:lock v:ext="edit" aspectratio="t"/>
           </v:shapetype>
           <v:shape id="_x0000_i1025" type="#_x0000_t75" style="width:76.45pt;height:48.2pt" o:ole="">
-            <v:imagedata r:id="rId13" o:title=""/>
+            <v:imagedata r:id="rId18" o:title=""/>
           </v:shape>
-          <o:OLEObject Type="Embed" ProgID="Package" ShapeID="_x0000_i1025" DrawAspect="Icon" ObjectID="_1547385107" r:id="rId14"/>
+          <o:OLEObject Type="Embed" ProgID="Package" ShapeID="_x0000_i1025" DrawAspect="Icon" ObjectID="_1547386726" r:id="rId19"/>
         </w:object>
       </w:r>
     </w:p>
@@ -5266,9 +4868,9 @@
       <w:r>
         <w:object w:dxaOrig="1531" w:dyaOrig="960">
           <v:shape id="_x0000_i1026" type="#_x0000_t75" style="width:76.45pt;height:48.2pt" o:ole="">
-            <v:imagedata r:id="rId15" o:title=""/>
+            <v:imagedata r:id="rId20" o:title=""/>
           </v:shape>
-          <o:OLEObject Type="Embed" ProgID="Package" ShapeID="_x0000_i1026" DrawAspect="Icon" ObjectID="_1547385108" r:id="rId16"/>
+          <o:OLEObject Type="Embed" ProgID="Package" ShapeID="_x0000_i1026" DrawAspect="Icon" ObjectID="_1547386727" r:id="rId21"/>
         </w:object>
       </w:r>
     </w:p>
@@ -5292,9 +4894,9 @@
       <w:r>
         <w:object w:dxaOrig="1531" w:dyaOrig="960">
           <v:shape id="_x0000_i1027" type="#_x0000_t75" style="width:76.45pt;height:48.2pt" o:ole="">
-            <v:imagedata r:id="rId15" o:title=""/>
+            <v:imagedata r:id="rId20" o:title=""/>
           </v:shape>
-          <o:OLEObject Type="Embed" ProgID="Package" ShapeID="_x0000_i1027" DrawAspect="Icon" ObjectID="_1547385109" r:id="rId17"/>
+          <o:OLEObject Type="Embed" ProgID="Package" ShapeID="_x0000_i1027" DrawAspect="Icon" ObjectID="_1547386728" r:id="rId22"/>
         </w:object>
       </w:r>
     </w:p>
@@ -5323,9 +4925,9 @@
       <w:r>
         <w:object w:dxaOrig="1531" w:dyaOrig="960">
           <v:shape id="_x0000_i1028" type="#_x0000_t75" style="width:76.45pt;height:48.2pt" o:ole="">
-            <v:imagedata r:id="rId15" o:title=""/>
+            <v:imagedata r:id="rId20" o:title=""/>
           </v:shape>
-          <o:OLEObject Type="Embed" ProgID="Package" ShapeID="_x0000_i1028" DrawAspect="Icon" ObjectID="_1547385110" r:id="rId18"/>
+          <o:OLEObject Type="Embed" ProgID="Package" ShapeID="_x0000_i1028" DrawAspect="Icon" ObjectID="_1547386729" r:id="rId23"/>
         </w:object>
       </w:r>
     </w:p>
@@ -5354,9 +4956,9 @@
       <w:r>
         <w:object w:dxaOrig="1065" w:dyaOrig="810">
           <v:shape id="_x0000_i1029" type="#_x0000_t75" style="width:53.15pt;height:40.45pt" o:ole="">
-            <v:imagedata r:id="rId19" o:title=""/>
+            <v:imagedata r:id="rId24" o:title=""/>
           </v:shape>
-          <o:OLEObject Type="Embed" ProgID="Package" ShapeID="_x0000_i1029" DrawAspect="Content" ObjectID="_1547385111" r:id="rId20"/>
+          <o:OLEObject Type="Embed" ProgID="Package" ShapeID="_x0000_i1029" DrawAspect="Content" ObjectID="_1547386730" r:id="rId25"/>
         </w:object>
       </w:r>
     </w:p>
@@ -5374,22 +4976,24 @@
       </w:r>
       <w:proofErr w:type="gramStart"/>
       <w:r>
-        <w:t>0.repo</w:t>
+        <w:t>4</w:t>
+      </w:r>
+      <w:r>
+        <w:t>.repo</w:t>
       </w:r>
       <w:proofErr w:type="gramEnd"/>
     </w:p>
     <w:p>
-      <w:pPr>
-        <w:pStyle w:val="ListParagraph"/>
-      </w:pPr>
-      <w:r>
-        <w:object w:dxaOrig="1531" w:dyaOrig="960">
-          <v:shape id="_x0000_i1030" type="#_x0000_t75" style="width:76.45pt;height:48.2pt" o:ole="">
-            <v:imagedata r:id="rId13" o:title=""/>
+      <w:r>
+        <w:object w:dxaOrig="2450" w:dyaOrig="811">
+          <v:shape id="_x0000_i1033" type="#_x0000_t75" style="width:122.4pt;height:40.45pt" o:ole="">
+            <v:imagedata r:id="rId26" o:title=""/>
           </v:shape>
-          <o:OLEObject Type="Embed" ProgID="Package" ShapeID="_x0000_i1030" DrawAspect="Icon" ObjectID="_1547385112" r:id="rId21"/>
+          <o:OLEObject Type="Embed" ProgID="Package" ShapeID="_x0000_i1033" DrawAspect="Content" ObjectID="_1547386731" r:id="rId27"/>
         </w:object>
       </w:r>
+      <w:bookmarkStart w:id="21" w:name="_GoBack"/>
+      <w:bookmarkEnd w:id="21"/>
     </w:p>
     <w:p>
       <w:pPr>
@@ -5416,9 +5020,9 @@
       <w:r>
         <w:object w:dxaOrig="1380" w:dyaOrig="810">
           <v:shape id="_x0000_i1031" type="#_x0000_t75" style="width:69.25pt;height:40.45pt" o:ole="">
-            <v:imagedata r:id="rId22" o:title=""/>
+            <v:imagedata r:id="rId28" o:title=""/>
           </v:shape>
-          <o:OLEObject Type="Embed" ProgID="Package" ShapeID="_x0000_i1031" DrawAspect="Content" ObjectID="_1547385113" r:id="rId23"/>
+          <o:OLEObject Type="Embed" ProgID="Package" ShapeID="_x0000_i1031" DrawAspect="Content" ObjectID="_1547386732" r:id="rId29"/>
         </w:object>
       </w:r>
     </w:p>
@@ -5665,33 +5269,39 @@
             </w:r>
             <w:r>
               <w:rPr>
+                <w:rFonts w:cstheme="minorHAnsi"/>
+              </w:rPr>
+              <w:t>7</w:t>
+            </w:r>
+            <w:r>
+              <w:rPr>
+                <w:rFonts w:cstheme="minorHAnsi"/>
+              </w:rPr>
+              <w:t>/0</w:t>
+            </w:r>
+            <w:r>
+              <w:rPr>
+                <w:rFonts w:cstheme="minorHAnsi"/>
+              </w:rPr>
+              <w:t>1</w:t>
+            </w:r>
+            <w:r>
+              <w:rPr>
+                <w:rFonts w:cstheme="minorHAnsi"/>
+              </w:rPr>
+              <w:t>/</w:t>
+            </w:r>
+            <w:r>
+              <w:rPr>
+                <w:rFonts w:cstheme="minorHAnsi"/>
+              </w:rPr>
+              <w:t>3</w:t>
+            </w:r>
+            <w:r>
+              <w:rPr>
                 <w:rFonts w:cstheme="minorHAnsi" w:hint="eastAsia"/>
               </w:rPr>
-              <w:t>5</w:t>
-            </w:r>
-            <w:r>
-              <w:rPr>
-                <w:rFonts w:cstheme="minorHAnsi"/>
-              </w:rPr>
-              <w:t>/0</w:t>
-            </w:r>
-            <w:r>
-              <w:rPr>
-                <w:rFonts w:cstheme="minorHAnsi" w:hint="eastAsia"/>
-              </w:rPr>
-              <w:t>9</w:t>
-            </w:r>
-            <w:r>
-              <w:rPr>
-                <w:rFonts w:cstheme="minorHAnsi"/>
-              </w:rPr>
-              <w:t>/</w:t>
-            </w:r>
-            <w:r>
-              <w:rPr>
-                <w:rFonts w:cstheme="minorHAnsi" w:hint="eastAsia"/>
-              </w:rPr>
-              <w:t>11</w:t>
+              <w:t>1</w:t>
             </w:r>
           </w:p>
         </w:tc>
@@ -5786,12 +5396,6 @@
                 <w:rFonts w:cstheme="minorHAnsi"/>
               </w:rPr>
             </w:pPr>
-            <w:r>
-              <w:rPr>
-                <w:rFonts w:cstheme="minorHAnsi"/>
-              </w:rPr>
-              <w:t>Kenneth Yang</w:t>
-            </w:r>
           </w:p>
         </w:tc>
         <w:tc>
@@ -5810,187 +5414,6 @@
               <w:spacing w:after="200" w:line="276" w:lineRule="auto"/>
               <w:rPr>
                 <w:rFonts w:cstheme="minorHAnsi"/>
-              </w:rPr>
-            </w:pPr>
-            <w:r>
-              <w:rPr>
-                <w:rFonts w:cstheme="minorHAnsi"/>
-              </w:rPr>
-              <w:t>2016/04/19</w:t>
-            </w:r>
-          </w:p>
-        </w:tc>
-        <w:tc>
-          <w:tcPr>
-            <w:tcW w:w="1895" w:type="dxa"/>
-            <w:tcBorders>
-              <w:top w:val="single" w:sz="4" w:space="0" w:color="auto"/>
-              <w:left w:val="single" w:sz="4" w:space="0" w:color="auto"/>
-              <w:bottom w:val="single" w:sz="4" w:space="0" w:color="auto"/>
-              <w:right w:val="single" w:sz="4" w:space="0" w:color="auto"/>
-            </w:tcBorders>
-            <w:vAlign w:val="center"/>
-          </w:tcPr>
-          <w:p>
-            <w:pPr>
-              <w:spacing w:after="200" w:line="276" w:lineRule="auto"/>
-              <w:rPr>
-                <w:rFonts w:cstheme="minorHAnsi"/>
-              </w:rPr>
-            </w:pPr>
-            <w:r>
-              <w:rPr>
-                <w:rFonts w:cstheme="minorHAnsi"/>
-              </w:rPr>
-              <w:t>1.1</w:t>
-            </w:r>
-          </w:p>
-        </w:tc>
-        <w:tc>
-          <w:tcPr>
-            <w:tcW w:w="4674" w:type="dxa"/>
-            <w:tcBorders>
-              <w:top w:val="single" w:sz="4" w:space="0" w:color="auto"/>
-              <w:left w:val="single" w:sz="4" w:space="0" w:color="auto"/>
-              <w:bottom w:val="single" w:sz="4" w:space="0" w:color="auto"/>
-              <w:right w:val="single" w:sz="4" w:space="0" w:color="auto"/>
-            </w:tcBorders>
-            <w:vAlign w:val="center"/>
-          </w:tcPr>
-          <w:p>
-            <w:pPr>
-              <w:pStyle w:val="TOCBase"/>
-              <w:keepLines/>
-              <w:suppressLineNumbers/>
-              <w:tabs>
-                <w:tab w:val="left" w:pos="480"/>
-              </w:tabs>
-              <w:suppressAutoHyphens/>
-              <w:spacing w:after="0" w:line="240" w:lineRule="auto"/>
-              <w:rPr>
-                <w:rFonts w:asciiTheme="minorHAnsi" w:hAnsiTheme="minorHAnsi" w:cstheme="minorHAnsi"/>
-                <w:sz w:val="22"/>
-                <w:szCs w:val="22"/>
-                <w:lang w:eastAsia="zh-TW"/>
-              </w:rPr>
-            </w:pPr>
-            <w:r>
-              <w:rPr>
-                <w:rFonts w:asciiTheme="minorHAnsi" w:hAnsiTheme="minorHAnsi" w:cstheme="minorHAnsi"/>
-                <w:sz w:val="22"/>
-                <w:szCs w:val="22"/>
-                <w:lang w:eastAsia="zh-TW"/>
-              </w:rPr>
-              <w:t>Add ‘</w:t>
-            </w:r>
-            <w:r>
-              <w:rPr>
-                <w:rFonts w:asciiTheme="minorHAnsi" w:hAnsiTheme="minorHAnsi" w:cstheme="minorHAnsi"/>
-                <w:sz w:val="22"/>
-                <w:szCs w:val="22"/>
-                <w:lang w:eastAsia="zh-TW"/>
-              </w:rPr>
-              <w:t>IV</w:t>
-            </w:r>
-            <w:r>
-              <w:rPr>
-                <w:rFonts w:asciiTheme="minorHAnsi" w:hAnsiTheme="minorHAnsi" w:cstheme="minorHAnsi"/>
-                <w:sz w:val="22"/>
-                <w:szCs w:val="22"/>
-                <w:lang w:eastAsia="zh-TW"/>
-              </w:rPr>
-              <w:t xml:space="preserve">. </w:t>
-            </w:r>
-            <w:r>
-              <w:rPr>
-                <w:rFonts w:asciiTheme="minorHAnsi" w:hAnsiTheme="minorHAnsi" w:cstheme="minorHAnsi"/>
-                <w:sz w:val="22"/>
-                <w:szCs w:val="22"/>
-                <w:lang w:eastAsia="zh-TW"/>
-              </w:rPr>
-              <w:t>Accounts &amp; Authentication</w:t>
-            </w:r>
-            <w:r>
-              <w:rPr>
-                <w:rFonts w:asciiTheme="minorHAnsi" w:hAnsiTheme="minorHAnsi" w:cstheme="minorHAnsi"/>
-                <w:sz w:val="22"/>
-                <w:szCs w:val="22"/>
-                <w:lang w:eastAsia="zh-TW"/>
-              </w:rPr>
-              <w:t>’</w:t>
-            </w:r>
-          </w:p>
-          <w:p>
-            <w:pPr>
-              <w:pStyle w:val="TOCBase"/>
-              <w:keepLines/>
-              <w:suppressLineNumbers/>
-              <w:tabs>
-                <w:tab w:val="left" w:pos="480"/>
-              </w:tabs>
-              <w:suppressAutoHyphens/>
-              <w:spacing w:after="0" w:line="240" w:lineRule="auto"/>
-              <w:rPr>
-                <w:rFonts w:asciiTheme="minorHAnsi" w:hAnsiTheme="minorHAnsi" w:cstheme="minorHAnsi"/>
-                <w:sz w:val="22"/>
-                <w:szCs w:val="22"/>
-                <w:lang w:eastAsia="zh-TW"/>
-              </w:rPr>
-            </w:pPr>
-            <w:r>
-              <w:rPr>
-                <w:rFonts w:asciiTheme="minorHAnsi" w:hAnsiTheme="minorHAnsi" w:cstheme="minorHAnsi"/>
-                <w:sz w:val="22"/>
-                <w:szCs w:val="22"/>
-                <w:lang w:eastAsia="zh-TW"/>
-              </w:rPr>
-              <w:t>Add ‘Enterprise’ install option</w:t>
-            </w:r>
-          </w:p>
-        </w:tc>
-      </w:tr>
-      <w:tr>
-        <w:trPr>
-          <w:trHeight w:val="217"/>
-        </w:trPr>
-        <w:tc>
-          <w:tcPr>
-            <w:tcW w:w="2085" w:type="dxa"/>
-            <w:tcBorders>
-              <w:top w:val="single" w:sz="4" w:space="0" w:color="auto"/>
-              <w:left w:val="single" w:sz="4" w:space="0" w:color="auto"/>
-              <w:bottom w:val="single" w:sz="4" w:space="0" w:color="auto"/>
-              <w:right w:val="single" w:sz="4" w:space="0" w:color="auto"/>
-            </w:tcBorders>
-            <w:vAlign w:val="center"/>
-          </w:tcPr>
-          <w:p>
-            <w:pPr>
-              <w:spacing w:after="200" w:line="276" w:lineRule="auto"/>
-              <w:rPr>
-                <w:rFonts w:cstheme="minorHAnsi"/>
-                <w:sz w:val="22"/>
-              </w:rPr>
-            </w:pPr>
-          </w:p>
-        </w:tc>
-        <w:tc>
-          <w:tcPr>
-            <w:tcW w:w="1708" w:type="dxa"/>
-            <w:tcBorders>
-              <w:top w:val="single" w:sz="4" w:space="0" w:color="auto"/>
-              <w:left w:val="single" w:sz="4" w:space="0" w:color="auto"/>
-              <w:bottom w:val="single" w:sz="4" w:space="0" w:color="auto"/>
-              <w:right w:val="single" w:sz="4" w:space="0" w:color="auto"/>
-            </w:tcBorders>
-            <w:vAlign w:val="center"/>
-          </w:tcPr>
-          <w:p>
-            <w:pPr>
-              <w:spacing w:after="200" w:line="276" w:lineRule="auto"/>
-              <w:rPr>
-                <w:rFonts w:cstheme="minorHAnsi"/>
-                <w:sz w:val="22"/>
               </w:rPr>
             </w:pPr>
           </w:p>
@@ -6011,7 +5434,6 @@
               <w:spacing w:after="200" w:line="276" w:lineRule="auto"/>
               <w:rPr>
                 <w:rFonts w:cstheme="minorHAnsi"/>
-                <w:sz w:val="22"/>
               </w:rPr>
             </w:pPr>
           </w:p>
@@ -6237,6 +5659,104 @@
                 <w:rFonts w:asciiTheme="minorHAnsi" w:hAnsiTheme="minorHAnsi" w:cstheme="minorHAnsi"/>
                 <w:sz w:val="22"/>
                 <w:szCs w:val="22"/>
+                <w:lang w:eastAsia="zh-TW"/>
+              </w:rPr>
+            </w:pPr>
+          </w:p>
+        </w:tc>
+      </w:tr>
+      <w:tr>
+        <w:trPr>
+          <w:trHeight w:val="217"/>
+        </w:trPr>
+        <w:tc>
+          <w:tcPr>
+            <w:tcW w:w="2085" w:type="dxa"/>
+            <w:tcBorders>
+              <w:top w:val="single" w:sz="4" w:space="0" w:color="auto"/>
+              <w:left w:val="single" w:sz="4" w:space="0" w:color="auto"/>
+              <w:bottom w:val="single" w:sz="4" w:space="0" w:color="auto"/>
+              <w:right w:val="single" w:sz="4" w:space="0" w:color="auto"/>
+            </w:tcBorders>
+            <w:vAlign w:val="center"/>
+          </w:tcPr>
+          <w:p>
+            <w:pPr>
+              <w:spacing w:after="200" w:line="276" w:lineRule="auto"/>
+              <w:rPr>
+                <w:rFonts w:cstheme="minorHAnsi"/>
+                <w:sz w:val="22"/>
+              </w:rPr>
+            </w:pPr>
+          </w:p>
+        </w:tc>
+        <w:tc>
+          <w:tcPr>
+            <w:tcW w:w="1708" w:type="dxa"/>
+            <w:tcBorders>
+              <w:top w:val="single" w:sz="4" w:space="0" w:color="auto"/>
+              <w:left w:val="single" w:sz="4" w:space="0" w:color="auto"/>
+              <w:bottom w:val="single" w:sz="4" w:space="0" w:color="auto"/>
+              <w:right w:val="single" w:sz="4" w:space="0" w:color="auto"/>
+            </w:tcBorders>
+            <w:vAlign w:val="center"/>
+          </w:tcPr>
+          <w:p>
+            <w:pPr>
+              <w:spacing w:after="200" w:line="276" w:lineRule="auto"/>
+              <w:rPr>
+                <w:rFonts w:cstheme="minorHAnsi"/>
+                <w:sz w:val="22"/>
+              </w:rPr>
+            </w:pPr>
+          </w:p>
+        </w:tc>
+        <w:tc>
+          <w:tcPr>
+            <w:tcW w:w="1895" w:type="dxa"/>
+            <w:tcBorders>
+              <w:top w:val="single" w:sz="4" w:space="0" w:color="auto"/>
+              <w:left w:val="single" w:sz="4" w:space="0" w:color="auto"/>
+              <w:bottom w:val="single" w:sz="4" w:space="0" w:color="auto"/>
+              <w:right w:val="single" w:sz="4" w:space="0" w:color="auto"/>
+            </w:tcBorders>
+            <w:vAlign w:val="center"/>
+          </w:tcPr>
+          <w:p>
+            <w:pPr>
+              <w:spacing w:after="200" w:line="276" w:lineRule="auto"/>
+              <w:rPr>
+                <w:rFonts w:cstheme="minorHAnsi"/>
+                <w:sz w:val="22"/>
+              </w:rPr>
+            </w:pPr>
+          </w:p>
+        </w:tc>
+        <w:tc>
+          <w:tcPr>
+            <w:tcW w:w="4674" w:type="dxa"/>
+            <w:tcBorders>
+              <w:top w:val="single" w:sz="4" w:space="0" w:color="auto"/>
+              <w:left w:val="single" w:sz="4" w:space="0" w:color="auto"/>
+              <w:bottom w:val="single" w:sz="4" w:space="0" w:color="auto"/>
+              <w:right w:val="single" w:sz="4" w:space="0" w:color="auto"/>
+            </w:tcBorders>
+            <w:vAlign w:val="center"/>
+          </w:tcPr>
+          <w:p>
+            <w:pPr>
+              <w:pStyle w:val="TOCBase"/>
+              <w:keepLines/>
+              <w:suppressLineNumbers/>
+              <w:tabs>
+                <w:tab w:val="left" w:pos="480"/>
+              </w:tabs>
+              <w:suppressAutoHyphens/>
+              <w:spacing w:after="0" w:line="240" w:lineRule="auto"/>
+              <w:rPr>
+                <w:rFonts w:asciiTheme="minorHAnsi" w:hAnsiTheme="minorHAnsi" w:cstheme="minorHAnsi"/>
+                <w:sz w:val="22"/>
+                <w:szCs w:val="22"/>
               </w:rPr>
             </w:pPr>
           </w:p>
@@ -6438,7 +5958,7 @@
     </w:p>
     <w:p/>
     <w:sectPr>
-      <w:footerReference w:type="default" r:id="rId24"/>
+      <w:footerReference w:type="default" r:id="rId30"/>
       <w:pgSz w:w="11906" w:h="16838"/>
       <w:pgMar w:top="1440" w:right="991" w:bottom="1440" w:left="1134" w:header="851" w:footer="992" w:gutter="0"/>
       <w:pgNumType w:start="0"/>
@@ -6500,7 +6020,7 @@
             <w:noProof/>
             <w:lang w:val="zh-TW"/>
           </w:rPr>
-          <w:t>1</w:t>
+          <w:t>7</w:t>
         </w:r>
         <w:r>
           <w:fldChar w:fldCharType="end"/>
@@ -9414,6 +8934,7 @@
     <w:lsdException w:name="HTML Sample" w:semiHidden="1" w:unhideWhenUsed="1"/>
     <w:lsdException w:name="HTML Typewriter" w:semiHidden="1" w:unhideWhenUsed="1"/>
     <w:lsdException w:name="HTML Variable" w:semiHidden="1" w:unhideWhenUsed="1"/>
+    <w:lsdException w:name="Normal Table" w:semiHidden="1" w:unhideWhenUsed="1"/>
     <w:lsdException w:name="annotation subject" w:semiHidden="1" w:unhideWhenUsed="1"/>
     <w:lsdException w:name="No List" w:semiHidden="1" w:unhideWhenUsed="1"/>
     <w:lsdException w:name="Outline List 1" w:semiHidden="1" w:unhideWhenUsed="1"/>
@@ -9460,8 +8981,10 @@
     <w:lsdException w:name="Table Subtle 2" w:semiHidden="1" w:unhideWhenUsed="1"/>
     <w:lsdException w:name="Table Web 1" w:semiHidden="1" w:unhideWhenUsed="1"/>
     <w:lsdException w:name="Table Web 2" w:semiHidden="1" w:unhideWhenUsed="1"/>
+    <w:lsdException w:name="Table Web 3" w:semiHidden="1" w:unhideWhenUsed="1"/>
     <w:lsdException w:name="Balloon Text" w:semiHidden="1" w:unhideWhenUsed="1"/>
     <w:lsdException w:name="Table Grid" w:uiPriority="59"/>
+    <w:lsdException w:name="Table Theme" w:semiHidden="1" w:unhideWhenUsed="1"/>
     <w:lsdException w:name="Placeholder Text" w:semiHidden="1"/>
     <w:lsdException w:name="No Spacing" w:uiPriority="1" w:qFormat="1"/>
     <w:lsdException w:name="Light Shading" w:uiPriority="60"/>
@@ -10390,7 +9913,7 @@
 </file>
 
 <file path=customXml/itemProps1.xml><?xml version="1.0" encoding="utf-8"?>
-<ds:datastoreItem xmlns:ds="http://schemas.openxmlformats.org/officeDocument/2006/customXml" ds:itemID="{6A9111BE-E81D-40D2-A589-F8A45DDB3520}">
+<ds:datastoreItem xmlns:ds="http://schemas.openxmlformats.org/officeDocument/2006/customXml" ds:itemID="{FEF992CB-30E6-4123-BA8C-1A67E019AA71}">
   <ds:schemaRefs>
     <ds:schemaRef ds:uri="http://schemas.openxmlformats.org/officeDocument/2006/bibliography"/>
   </ds:schemaRefs>

</xml_diff>